<commit_message>
commit changes for fbmj
</commit_message>
<xml_diff>
--- a/Doc/SystemDesign/System Design FBMJ.docx
+++ b/Doc/SystemDesign/System Design FBMJ.docx
@@ -1465,7 +1465,6 @@
       <w:r>
         <w:rPr>
           <w:noProof/>
-          <w:lang w:eastAsia="zh-TW"/>
         </w:rPr>
         <w:drawing>
           <wp:inline distT="0" distB="0" distL="0" distR="0" wp14:anchorId="10D4C862" wp14:editId="10F421DC">
@@ -1598,7 +1597,6 @@
       <w:r>
         <w:rPr>
           <w:noProof/>
-          <w:lang w:eastAsia="zh-TW"/>
         </w:rPr>
         <w:lastRenderedPageBreak/>
         <w:drawing>
@@ -1875,7 +1873,6 @@
       <w:r>
         <w:rPr>
           <w:noProof/>
-          <w:lang w:eastAsia="zh-TW"/>
         </w:rPr>
         <w:drawing>
           <wp:inline distT="0" distB="0" distL="0" distR="0" wp14:anchorId="79807960" wp14:editId="21ED489F">
@@ -1918,7 +1915,6 @@
       <w:r>
         <w:rPr>
           <w:noProof/>
-          <w:lang w:eastAsia="zh-TW"/>
         </w:rPr>
         <w:lastRenderedPageBreak/>
         <w:drawing>
@@ -2053,7 +2049,6 @@
       <w:r>
         <w:rPr>
           <w:noProof/>
-          <w:lang w:eastAsia="zh-TW"/>
         </w:rPr>
         <w:lastRenderedPageBreak/>
         <w:drawing>
@@ -2703,21 +2698,98 @@
       <w:r>
         <w:t xml:space="preserve"> blogs for details.</w:t>
       </w:r>
+    </w:p>
+    <w:p>
+      <w:r>
+        <w:t>Design RSS Reader could be similar but the difference is, some of the publisher might have hundreds of articles yet other might have much more or much less, then how to shard the data?</w:t>
+      </w:r>
+    </w:p>
+    <w:p/>
+    <w:p>
+      <w:pPr>
+        <w:pStyle w:val="Heading1"/>
+      </w:pPr>
+      <w:r>
+        <w:t>Design Instagram</w:t>
+      </w:r>
+    </w:p>
+    <w:p>
+      <w:r>
+        <w:t>Use Case:</w:t>
+      </w:r>
+    </w:p>
+    <w:p>
+      <w:pPr>
+        <w:pStyle w:val="ListParagraph"/>
+        <w:numPr>
+          <w:ilvl w:val="0"/>
+          <w:numId w:val="14"/>
+        </w:numPr>
+      </w:pPr>
+      <w:r>
+        <w:t>Users can upload photos</w:t>
+      </w:r>
+    </w:p>
+    <w:p>
+      <w:pPr>
+        <w:pStyle w:val="ListParagraph"/>
+        <w:numPr>
+          <w:ilvl w:val="0"/>
+          <w:numId w:val="14"/>
+        </w:numPr>
+      </w:pPr>
+      <w:r>
+        <w:t>Users can follow other users</w:t>
+      </w:r>
+    </w:p>
+    <w:p>
+      <w:pPr>
+        <w:pStyle w:val="ListParagraph"/>
+        <w:numPr>
+          <w:ilvl w:val="0"/>
+          <w:numId w:val="14"/>
+        </w:numPr>
+      </w:pPr>
+      <w:r>
+        <w:t>Users can comment/like other photos</w:t>
+      </w:r>
+    </w:p>
+    <w:p>
+      <w:pPr>
+        <w:pStyle w:val="ListParagraph"/>
+        <w:numPr>
+          <w:ilvl w:val="0"/>
+          <w:numId w:val="14"/>
+        </w:numPr>
+      </w:pPr>
+      <w:r>
+        <w:t>Users will be provided with a list of feeds from their followed users</w:t>
+      </w:r>
+    </w:p>
+    <w:p>
+      <w:r>
+        <w:t>SOA – Service orientated architecture beats monolithic application</w:t>
+      </w:r>
+    </w:p>
+    <w:p>
+      <w:r>
+        <w:t>Load Balancer – Used for dir</w:t>
+      </w:r>
       <w:bookmarkStart w:id="0" w:name="_GoBack"/>
       <w:bookmarkEnd w:id="0"/>
-    </w:p>
-    <w:p>
-      <w:r>
-        <w:t>Design RSS Reader could be similar but the difference is, some of the publisher might have hundreds of articles yet other might have much more or much less, then how to shard the data?</w:t>
+      <w:r>
+        <w:t>ecting network traffic to different servers.</w:t>
+      </w:r>
+    </w:p>
+    <w:p>
+      <w:r>
+        <w:t>Zookeeper – Used as book-keeping of servers.</w:t>
+      </w:r>
+      <w:r>
+        <w:t xml:space="preserve"> </w:t>
       </w:r>
     </w:p>
     <w:p/>
-    <w:p/>
-    <w:p>
-      <w:pPr>
-        <w:ind w:left="360"/>
-      </w:pPr>
-    </w:p>
     <w:sectPr>
       <w:pgSz w:w="12240" w:h="15840"/>
       <w:pgMar w:top="1440" w:right="1440" w:bottom="1440" w:left="1440" w:header="720" w:footer="720" w:gutter="0"/>
@@ -3087,6 +3159,95 @@
     </w:lvl>
   </w:abstractNum>
   <w:abstractNum w:abstractNumId="4" w15:restartNumberingAfterBreak="0">
+    <w:nsid w:val="39EF3BD4"/>
+    <w:multiLevelType w:val="hybridMultilevel"/>
+    <w:tmpl w:val="F7C4ACAA"/>
+    <w:lvl w:ilvl="0" w:tplc="0409000F">
+      <w:start w:val="1"/>
+      <w:numFmt w:val="decimal"/>
+      <w:lvlText w:val="%1."/>
+      <w:lvlJc w:val="left"/>
+      <w:pPr>
+        <w:ind w:left="720" w:hanging="360"/>
+      </w:pPr>
+      <w:rPr>
+        <w:rFonts w:hint="default"/>
+      </w:rPr>
+    </w:lvl>
+    <w:lvl w:ilvl="1" w:tplc="04090019" w:tentative="1">
+      <w:start w:val="1"/>
+      <w:numFmt w:val="lowerLetter"/>
+      <w:lvlText w:val="%2."/>
+      <w:lvlJc w:val="left"/>
+      <w:pPr>
+        <w:ind w:left="1440" w:hanging="360"/>
+      </w:pPr>
+    </w:lvl>
+    <w:lvl w:ilvl="2" w:tplc="0409001B" w:tentative="1">
+      <w:start w:val="1"/>
+      <w:numFmt w:val="lowerRoman"/>
+      <w:lvlText w:val="%3."/>
+      <w:lvlJc w:val="right"/>
+      <w:pPr>
+        <w:ind w:left="2160" w:hanging="180"/>
+      </w:pPr>
+    </w:lvl>
+    <w:lvl w:ilvl="3" w:tplc="0409000F" w:tentative="1">
+      <w:start w:val="1"/>
+      <w:numFmt w:val="decimal"/>
+      <w:lvlText w:val="%4."/>
+      <w:lvlJc w:val="left"/>
+      <w:pPr>
+        <w:ind w:left="2880" w:hanging="360"/>
+      </w:pPr>
+    </w:lvl>
+    <w:lvl w:ilvl="4" w:tplc="04090019" w:tentative="1">
+      <w:start w:val="1"/>
+      <w:numFmt w:val="lowerLetter"/>
+      <w:lvlText w:val="%5."/>
+      <w:lvlJc w:val="left"/>
+      <w:pPr>
+        <w:ind w:left="3600" w:hanging="360"/>
+      </w:pPr>
+    </w:lvl>
+    <w:lvl w:ilvl="5" w:tplc="0409001B" w:tentative="1">
+      <w:start w:val="1"/>
+      <w:numFmt w:val="lowerRoman"/>
+      <w:lvlText w:val="%6."/>
+      <w:lvlJc w:val="right"/>
+      <w:pPr>
+        <w:ind w:left="4320" w:hanging="180"/>
+      </w:pPr>
+    </w:lvl>
+    <w:lvl w:ilvl="6" w:tplc="0409000F" w:tentative="1">
+      <w:start w:val="1"/>
+      <w:numFmt w:val="decimal"/>
+      <w:lvlText w:val="%7."/>
+      <w:lvlJc w:val="left"/>
+      <w:pPr>
+        <w:ind w:left="5040" w:hanging="360"/>
+      </w:pPr>
+    </w:lvl>
+    <w:lvl w:ilvl="7" w:tplc="04090019" w:tentative="1">
+      <w:start w:val="1"/>
+      <w:numFmt w:val="lowerLetter"/>
+      <w:lvlText w:val="%8."/>
+      <w:lvlJc w:val="left"/>
+      <w:pPr>
+        <w:ind w:left="5760" w:hanging="360"/>
+      </w:pPr>
+    </w:lvl>
+    <w:lvl w:ilvl="8" w:tplc="0409001B" w:tentative="1">
+      <w:start w:val="1"/>
+      <w:numFmt w:val="lowerRoman"/>
+      <w:lvlText w:val="%9."/>
+      <w:lvlJc w:val="right"/>
+      <w:pPr>
+        <w:ind w:left="6480" w:hanging="180"/>
+      </w:pPr>
+    </w:lvl>
+  </w:abstractNum>
+  <w:abstractNum w:abstractNumId="5" w15:restartNumberingAfterBreak="0">
     <w:nsid w:val="4B257E8C"/>
     <w:multiLevelType w:val="hybridMultilevel"/>
     <w:tmpl w:val="EA28B634"/>
@@ -3175,7 +3336,7 @@
       </w:pPr>
     </w:lvl>
   </w:abstractNum>
-  <w:abstractNum w:abstractNumId="5" w15:restartNumberingAfterBreak="0">
+  <w:abstractNum w:abstractNumId="6" w15:restartNumberingAfterBreak="0">
     <w:nsid w:val="4BFE0595"/>
     <w:multiLevelType w:val="hybridMultilevel"/>
     <w:tmpl w:val="B57E1276"/>
@@ -3264,7 +3425,7 @@
       </w:pPr>
     </w:lvl>
   </w:abstractNum>
-  <w:abstractNum w:abstractNumId="6" w15:restartNumberingAfterBreak="0">
+  <w:abstractNum w:abstractNumId="7" w15:restartNumberingAfterBreak="0">
     <w:nsid w:val="63FF76CB"/>
     <w:multiLevelType w:val="hybridMultilevel"/>
     <w:tmpl w:val="A078A3AC"/>
@@ -3353,7 +3514,7 @@
       </w:pPr>
     </w:lvl>
   </w:abstractNum>
-  <w:abstractNum w:abstractNumId="7" w15:restartNumberingAfterBreak="0">
+  <w:abstractNum w:abstractNumId="8" w15:restartNumberingAfterBreak="0">
     <w:nsid w:val="67464017"/>
     <w:multiLevelType w:val="hybridMultilevel"/>
     <w:tmpl w:val="73D8B9B6"/>
@@ -3442,7 +3603,7 @@
       </w:pPr>
     </w:lvl>
   </w:abstractNum>
-  <w:abstractNum w:abstractNumId="8" w15:restartNumberingAfterBreak="0">
+  <w:abstractNum w:abstractNumId="9" w15:restartNumberingAfterBreak="0">
     <w:nsid w:val="67585A08"/>
     <w:multiLevelType w:val="hybridMultilevel"/>
     <w:tmpl w:val="C6568280"/>
@@ -3531,7 +3692,7 @@
       </w:pPr>
     </w:lvl>
   </w:abstractNum>
-  <w:abstractNum w:abstractNumId="9" w15:restartNumberingAfterBreak="0">
+  <w:abstractNum w:abstractNumId="10" w15:restartNumberingAfterBreak="0">
     <w:nsid w:val="699B1D26"/>
     <w:multiLevelType w:val="hybridMultilevel"/>
     <w:tmpl w:val="64E4EF30"/>
@@ -3620,7 +3781,7 @@
       </w:pPr>
     </w:lvl>
   </w:abstractNum>
-  <w:abstractNum w:abstractNumId="10" w15:restartNumberingAfterBreak="0">
+  <w:abstractNum w:abstractNumId="11" w15:restartNumberingAfterBreak="0">
     <w:nsid w:val="6D2C7DF0"/>
     <w:multiLevelType w:val="hybridMultilevel"/>
     <w:tmpl w:val="760639D8"/>
@@ -3733,7 +3894,7 @@
       </w:rPr>
     </w:lvl>
   </w:abstractNum>
-  <w:abstractNum w:abstractNumId="11" w15:restartNumberingAfterBreak="0">
+  <w:abstractNum w:abstractNumId="12" w15:restartNumberingAfterBreak="0">
     <w:nsid w:val="76697487"/>
     <w:multiLevelType w:val="hybridMultilevel"/>
     <w:tmpl w:val="7A16FBC0"/>
@@ -3822,7 +3983,7 @@
       </w:pPr>
     </w:lvl>
   </w:abstractNum>
-  <w:abstractNum w:abstractNumId="12" w15:restartNumberingAfterBreak="0">
+  <w:abstractNum w:abstractNumId="13" w15:restartNumberingAfterBreak="0">
     <w:nsid w:val="7AF01059"/>
     <w:multiLevelType w:val="hybridMultilevel"/>
     <w:tmpl w:val="D674AE86"/>
@@ -3912,19 +4073,19 @@
     </w:lvl>
   </w:abstractNum>
   <w:num w:numId="1">
-    <w:abstractNumId w:val="8"/>
+    <w:abstractNumId w:val="9"/>
   </w:num>
   <w:num w:numId="2">
     <w:abstractNumId w:val="0"/>
   </w:num>
   <w:num w:numId="3">
-    <w:abstractNumId w:val="9"/>
+    <w:abstractNumId w:val="10"/>
   </w:num>
   <w:num w:numId="4">
-    <w:abstractNumId w:val="12"/>
+    <w:abstractNumId w:val="13"/>
   </w:num>
   <w:num w:numId="5">
-    <w:abstractNumId w:val="11"/>
+    <w:abstractNumId w:val="12"/>
   </w:num>
   <w:num w:numId="6">
     <w:abstractNumId w:val="2"/>
@@ -3933,22 +4094,25 @@
     <w:abstractNumId w:val="1"/>
   </w:num>
   <w:num w:numId="8">
-    <w:abstractNumId w:val="4"/>
+    <w:abstractNumId w:val="5"/>
   </w:num>
   <w:num w:numId="9">
-    <w:abstractNumId w:val="6"/>
+    <w:abstractNumId w:val="7"/>
   </w:num>
   <w:num w:numId="10">
-    <w:abstractNumId w:val="10"/>
+    <w:abstractNumId w:val="11"/>
   </w:num>
   <w:num w:numId="11">
     <w:abstractNumId w:val="3"/>
   </w:num>
   <w:num w:numId="12">
-    <w:abstractNumId w:val="5"/>
+    <w:abstractNumId w:val="6"/>
   </w:num>
   <w:num w:numId="13">
-    <w:abstractNumId w:val="7"/>
+    <w:abstractNumId w:val="8"/>
+  </w:num>
+  <w:num w:numId="14">
+    <w:abstractNumId w:val="4"/>
   </w:num>
 </w:numbering>
 </file>

</xml_diff>